<commit_message>
-Filled in the document's Patterns Used and Thought Process parts
</commit_message>
<xml_diff>
--- a/Documentation/SE 311 - Term Project - Yigit Can Dündar & Selin Önal.docx
+++ b/Documentation/SE 311 - Term Project - Yigit Can Dündar & Selin Önal.docx
@@ -76,8 +76,12 @@
       <w:r>
         <w:t>Patterns Used</w:t>
       </w:r>
-      <w:bookmarkStart w:id="0" w:name="_GoBack"/>
-      <w:bookmarkEnd w:id="0"/>
+      <w:r>
+        <w:t xml:space="preserve"> &amp; Thought Process</w:t>
+      </w:r>
+      <w:r>
+        <w:t>es</w:t>
+      </w:r>
     </w:p>
     <w:p>
       <w:pPr>
@@ -86,37 +90,113 @@
           <w:ilvl w:val="0"/>
           <w:numId w:val="15"/>
         </w:numPr>
+        <w:ind w:left="360"/>
       </w:pPr>
       <w:r>
         <w:t>Singleton Pattern</w:t>
       </w:r>
       <w:r>
-        <w:tab/>
-        <w:t>2)   Façade Pattern</w:t>
-      </w:r>
-      <w:r>
-        <w:tab/>
-        <w:t>3)   Abstract Factory Pattern</w:t>
+        <w:t>: This pattern was selected with the notion of having a single database that could later be used by other classes/clients without having to create a new database instance.</w:t>
       </w:r>
     </w:p>
     <w:p>
       <w:pPr>
+        <w:pStyle w:val="ListParagraph"/>
+        <w:numPr>
+          <w:ilvl w:val="0"/>
+          <w:numId w:val="15"/>
+        </w:numPr>
         <w:ind w:left="360"/>
       </w:pPr>
       <w:r>
-        <w:t>4)   Adapter Pattern</w:t>
-      </w:r>
-      <w:r>
-        <w:tab/>
-        <w:t>5)   Visitor Pattern</w:t>
+        <w:t>Façade Pattern</w:t>
+      </w:r>
+      <w:r>
+        <w:t>: This pattern was selected with the notion of providing the client an interface that could be used to handle Farm specific tasks such as: adding new cattle animals to cattle lists, controlling cattle feeder relations and also visitor relations, without having to manually keep track of every façade covered classes and relations.</w:t>
       </w:r>
     </w:p>
     <w:p>
       <w:pPr>
+        <w:pStyle w:val="ListParagraph"/>
+        <w:numPr>
+          <w:ilvl w:val="0"/>
+          <w:numId w:val="15"/>
+        </w:numPr>
+        <w:ind w:left="360"/>
+      </w:pPr>
+      <w:r>
+        <w:t>Abstract Factory P</w:t>
+      </w:r>
+      <w:r>
+        <w:t>attern</w:t>
+      </w:r>
+      <w:r>
+        <w:t>: This pattern was selected so that the feeding constraints of each cattle would be separated into their own</w:t>
+      </w:r>
+      <w:r>
+        <w:t xml:space="preserve"> food product and feeder </w:t>
+      </w:r>
+      <w:r>
+        <w:t>categorie</w:t>
+      </w:r>
+      <w:r>
+        <w:t>s. That is later used by the Façade client to complete the feeding process.</w:t>
+      </w:r>
+    </w:p>
+    <w:p>
+      <w:pPr>
+        <w:pStyle w:val="ListParagraph"/>
+        <w:numPr>
+          <w:ilvl w:val="0"/>
+          <w:numId w:val="15"/>
+        </w:numPr>
+        <w:ind w:left="360"/>
+      </w:pPr>
+      <w:r>
+        <w:t>Adapter Pattern</w:t>
+      </w:r>
+      <w:r>
+        <w:t xml:space="preserve">: This pattern was selected due to the database requiring only </w:t>
+      </w:r>
+      <w:proofErr w:type="spellStart"/>
+      <w:r>
+        <w:t>Zigbee</w:t>
+      </w:r>
+      <w:proofErr w:type="spellEnd"/>
+      <w:r>
+        <w:t xml:space="preserve"> signals. Since there is another signal transmitter that transmits Bluetooth signals, this pattern serves as an adapter from Bluetooth to </w:t>
+      </w:r>
+      <w:proofErr w:type="spellStart"/>
+      <w:r>
+        <w:t>Zigbee</w:t>
+      </w:r>
+      <w:proofErr w:type="spellEnd"/>
+      <w:r>
+        <w:t xml:space="preserve"> for the database to register Bluetooth signals.</w:t>
+      </w:r>
+    </w:p>
+    <w:p>
+      <w:pPr>
+        <w:pStyle w:val="ListParagraph"/>
+        <w:numPr>
+          <w:ilvl w:val="0"/>
+          <w:numId w:val="15"/>
+        </w:numPr>
+        <w:ind w:left="360"/>
+      </w:pPr>
+      <w:r>
+        <w:t>Visitor Pattern</w:t>
+      </w:r>
+      <w:r>
+        <w:t>: This pattern was selected since the Veterinary Physician and The Ministry of Food, Agriculture and Livestock need to visit the cattle animals to perform specific tasks through the Farm Façade.</w:t>
+      </w:r>
+    </w:p>
+    <w:p>
+      <w:pPr>
         <w:pStyle w:val="Heading1"/>
       </w:pPr>
       <w:r>
-        <w:t>Thought Process</w:t>
+        <w:t>UML Diagrams</w:t>
       </w:r>
     </w:p>
     <w:p/>
@@ -125,7 +205,7 @@
         <w:pStyle w:val="Heading1"/>
       </w:pPr>
       <w:r>
-        <w:t>UML Diagrams</w:t>
+        <w:t>Class Explanations</w:t>
       </w:r>
     </w:p>
     <w:p/>
@@ -134,15 +214,6 @@
         <w:pStyle w:val="Heading1"/>
       </w:pPr>
       <w:r>
-        <w:t>Class Explanations</w:t>
-      </w:r>
-    </w:p>
-    <w:p/>
-    <w:p>
-      <w:pPr>
-        <w:pStyle w:val="Heading1"/>
-      </w:pPr>
-      <w:r>
         <w:t>Code</w:t>
       </w:r>
     </w:p>
@@ -153,6 +224,8 @@
       <w:r>
         <w:t>Header</w:t>
       </w:r>
+      <w:bookmarkStart w:id="0" w:name="_GoBack"/>
+      <w:bookmarkEnd w:id="0"/>
     </w:p>
     <w:p/>
     <w:p/>
@@ -161,6 +234,7 @@
         <w:pStyle w:val="Heading2"/>
       </w:pPr>
       <w:r>
+        <w:lastRenderedPageBreak/>
         <w:t>Source</w:t>
       </w:r>
     </w:p>
@@ -386,8 +460,8 @@
   <w:abstractNum w:abstractNumId="2" w15:restartNumberingAfterBreak="0">
     <w:nsid w:val="44F23D47"/>
     <w:multiLevelType w:val="hybridMultilevel"/>
-    <w:tmpl w:val="0F06B7AE"/>
-    <w:lvl w:ilvl="0" w:tplc="08090011">
+    <w:tmpl w:val="197E77E4"/>
+    <w:lvl w:ilvl="0" w:tplc="C1847BBC">
       <w:start w:val="1"/>
       <w:numFmt w:val="decimal"/>
       <w:lvlText w:val="%1)"/>
@@ -396,7 +470,7 @@
         <w:ind w:left="720" w:hanging="360"/>
       </w:pPr>
       <w:rPr>
-        <w:rFonts w:hint="default"/>
+        <w:rFonts w:asciiTheme="minorHAnsi" w:eastAsiaTheme="minorEastAsia" w:hAnsiTheme="minorHAnsi" w:cstheme="minorBidi"/>
       </w:rPr>
     </w:lvl>
     <w:lvl w:ilvl="1" w:tplc="08090019" w:tentative="1">

</xml_diff>